<commit_message>
tweak user registration to not include employee, only manager can assign this
</commit_message>
<xml_diff>
--- a/Rosta User Guide.docx
+++ b/Rosta User Guide.docx
@@ -92,15 +92,7 @@
         <w:t>a</w:t>
       </w:r>
       <w:r>
-        <w:t xml:space="preserve">pp for a period of 5 </w:t>
-      </w:r>
-      <w:proofErr w:type="gramStart"/>
-      <w:r>
-        <w:t>minutes</w:t>
-      </w:r>
-      <w:proofErr w:type="gramEnd"/>
-      <w:r>
-        <w:t xml:space="preserve"> then he/she will be automatically logged out.</w:t>
+        <w:t>pp for a period of 5 minutes then he/she will be automatically logged out.</w:t>
       </w:r>
     </w:p>
     <w:p>
@@ -241,27 +233,12 @@
     </w:p>
     <w:p>
       <w:r>
-        <w:t xml:space="preserve">Volunteers can </w:t>
-      </w:r>
-      <w:r>
-        <w:t>add/delete</w:t>
-      </w:r>
-      <w:r>
-        <w:t xml:space="preserve"> volunteer days (including with daily/weekly/monthly repeats).</w:t>
-      </w:r>
-    </w:p>
-    <w:p>
-      <w:r>
-        <w:t xml:space="preserve">The SUPERVISOR and MANAGER can additionally </w:t>
-      </w:r>
-      <w:r>
-        <w:t>add/delete holidays</w:t>
-      </w:r>
-      <w:r>
-        <w:t>,</w:t>
-      </w:r>
-      <w:r>
-        <w:t xml:space="preserve"> </w:t>
+        <w:t>Volunteers can add/delete volunteer days (including with daily/weekly/monthly repeats).</w:t>
+      </w:r>
+    </w:p>
+    <w:p>
+      <w:r>
+        <w:t xml:space="preserve">The SUPERVISOR and MANAGER can additionally add/delete holidays, </w:t>
       </w:r>
       <w:proofErr w:type="gramStart"/>
       <w:r>
@@ -296,386 +273,312 @@
           <w:i/>
           <w:iCs/>
         </w:rPr>
-        <w:t xml:space="preserve">There is </w:t>
-      </w:r>
+        <w:t xml:space="preserve">There is conflict checking for all day additions to prevent duplication, </w:t>
+      </w:r>
+      <w:proofErr w:type="gramStart"/>
       <w:r>
         <w:rPr>
           <w:i/>
           <w:iCs/>
         </w:rPr>
-        <w:t xml:space="preserve">conflict checking for all </w:t>
-      </w:r>
+        <w:t>e.g.</w:t>
+      </w:r>
+      <w:proofErr w:type="gramEnd"/>
       <w:r>
         <w:rPr>
           <w:i/>
           <w:iCs/>
         </w:rPr>
-        <w:t>day</w:t>
+        <w:t xml:space="preserve"> two volunteer events on the same day for a given worker, etc.</w:t>
+      </w:r>
+    </w:p>
+    <w:p>
+      <w:r>
+        <w:t xml:space="preserve">An automated check is performed on the rota for the upcoming week.  If there are less than two workers and/or no keyholder for any </w:t>
+      </w:r>
+      <w:proofErr w:type="gramStart"/>
+      <w:r>
+        <w:t>period</w:t>
+      </w:r>
+      <w:proofErr w:type="gramEnd"/>
+      <w:r>
+        <w:t xml:space="preserve"> then notifications are sent.</w:t>
+      </w:r>
+      <w:r>
+        <w:t xml:space="preserve">  These take the form of warnings to the MANAGER / SUPERVISOR and requests for support from the volunteers.</w:t>
+      </w:r>
+    </w:p>
+    <w:p>
+      <w:r>
+        <w:t>Also, i</w:t>
+      </w:r>
+      <w:r>
+        <w:t xml:space="preserve">f a work makes any changes to their calendar affecting the current </w:t>
+      </w:r>
+      <w:proofErr w:type="gramStart"/>
+      <w:r>
+        <w:t>week</w:t>
+      </w:r>
+      <w:proofErr w:type="gramEnd"/>
+      <w:r>
+        <w:t xml:space="preserve"> then this results in notification of the MANAGER and SUPERVISOR.</w:t>
+      </w:r>
+    </w:p>
+    <w:p>
+      <w:r>
+        <w:t>The view supports rota planning by using a red background to indicate days with staff shortfalls.</w:t>
+      </w:r>
+    </w:p>
+    <w:p>
+      <w:r>
+        <w:t>The view will update dynamically if other users make changes to their days in the selected month/week.</w:t>
+      </w:r>
+    </w:p>
+    <w:p>
+      <w:r>
+        <w:t>The view can be switched between monthly (default) or weekly calendar extents.</w:t>
+      </w:r>
+    </w:p>
+    <w:p>
+      <w:r>
+        <w:t>Note that Bank Holidays are displayed for information only because the museum is generally open on these days and workers are required to be present.</w:t>
+      </w:r>
+    </w:p>
+    <w:p>
+      <w:pPr>
+        <w:rPr>
+          <w:b/>
+          <w:bCs/>
+        </w:rPr>
+      </w:pPr>
+      <w:r>
+        <w:rPr>
+          <w:b/>
+          <w:bCs/>
+        </w:rPr>
+        <w:t>Documents</w:t>
+      </w:r>
+    </w:p>
+    <w:p>
+      <w:r>
+        <w:t>The MANAGER can upload shop information and shop procedures.  They are listed to other users and can be downloaded for reading.</w:t>
+      </w:r>
+    </w:p>
+    <w:p>
+      <w:pPr>
+        <w:rPr>
+          <w:b/>
+          <w:bCs/>
+        </w:rPr>
+      </w:pPr>
+      <w:r>
+        <w:rPr>
+          <w:b/>
+          <w:bCs/>
+        </w:rPr>
+        <w:t>Profile [WORKER &amp; SUPERVISOR]</w:t>
+      </w:r>
+    </w:p>
+    <w:p>
+      <w:r>
+        <w:t>This view enables non-MANAGER to edit their profile</w:t>
+      </w:r>
+      <w:r>
+        <w:t xml:space="preserve"> (excluding </w:t>
+      </w:r>
+      <w:r>
+        <w:t>role</w:t>
+      </w:r>
+      <w:r>
+        <w:t>, employee and keyholder</w:t>
+      </w:r>
+      <w:r>
+        <w:t>)</w:t>
+      </w:r>
+      <w:r>
+        <w:t>.</w:t>
+      </w:r>
+    </w:p>
+    <w:p>
+      <w:pPr>
+        <w:rPr>
+          <w:b/>
+          <w:bCs/>
+        </w:rPr>
+      </w:pPr>
+      <w:r>
+        <w:rPr>
+          <w:b/>
+          <w:bCs/>
+        </w:rPr>
+        <w:t>Password</w:t>
+      </w:r>
+    </w:p>
+    <w:p>
+      <w:r>
+        <w:t xml:space="preserve">This view enables users to change their password.  Note there is no password </w:t>
+      </w:r>
+      <w:proofErr w:type="gramStart"/>
+      <w:r>
+        <w:t>policy</w:t>
+      </w:r>
+      <w:proofErr w:type="gramEnd"/>
+      <w:r>
+        <w:t xml:space="preserve"> but weak passwords will be rejected by use of a password strength algorithm</w:t>
+      </w:r>
+    </w:p>
+    <w:p>
+      <w:pPr>
+        <w:rPr>
+          <w:b/>
+          <w:bCs/>
+        </w:rPr>
+      </w:pPr>
+      <w:r>
+        <w:rPr>
+          <w:b/>
+          <w:bCs/>
+        </w:rPr>
+        <w:t>User Management [MANAGER]</w:t>
+      </w:r>
+    </w:p>
+    <w:p>
+      <w:r>
+        <w:t>The MANAGER has full control of other user profiles including the ability to change roles</w:t>
+      </w:r>
+      <w:r>
+        <w:t xml:space="preserve"> and assign employee and/or keyholder status</w:t>
+      </w:r>
+      <w:r>
+        <w:t>.</w:t>
+      </w:r>
+      <w:r>
+        <w:t xml:space="preserve">  </w:t>
+      </w:r>
+    </w:p>
+    <w:p>
+      <w:r>
+        <w:t>The MANAGER can add users where they may be unable to self-register and can delete users (including their associated shifts and days, i.e. the latter would no longer be available for man info).</w:t>
+      </w:r>
+    </w:p>
+    <w:p>
+      <w:r>
+        <w:t>The MANAGER can also disable login for any user.</w:t>
+      </w:r>
+    </w:p>
+    <w:p>
+      <w:pPr>
+        <w:rPr>
+          <w:b/>
+          <w:bCs/>
+        </w:rPr>
+      </w:pPr>
+      <w:r>
+        <w:rPr>
+          <w:b/>
+          <w:bCs/>
+        </w:rPr>
+        <w:t>Management Information [MANAGER]</w:t>
+      </w:r>
+    </w:p>
+    <w:p>
+      <w:r>
+        <w:t>This view enables the MANAGER to generate reports of the numbers of days worked, holidays taken or absences for any user for a past period or projected into the future.</w:t>
+      </w:r>
+    </w:p>
+    <w:p>
+      <w:r>
+        <w:t xml:space="preserve">Note these counts are calculated from the planned shift patterns and days present in the calendar at the time of the report.  </w:t>
       </w:r>
       <w:r>
         <w:rPr>
           <w:i/>
           <w:iCs/>
         </w:rPr>
-        <w:t xml:space="preserve"> additions to prevent duplication, </w:t>
+        <w:t>At the time of writing the app does not incorporate attendance recording.</w:t>
+      </w:r>
+    </w:p>
+    <w:p>
+      <w:pPr>
+        <w:rPr>
+          <w:b/>
+          <w:bCs/>
+        </w:rPr>
+      </w:pPr>
+      <w:r>
+        <w:rPr>
+          <w:b/>
+          <w:bCs/>
+        </w:rPr>
+        <w:t>Settings [MANAGER]</w:t>
+      </w:r>
+    </w:p>
+    <w:p>
+      <w:r>
+        <w:t>This view dis</w:t>
+      </w:r>
+      <w:r>
+        <w:t>p</w:t>
+      </w:r>
+      <w:r>
+        <w:t xml:space="preserve">lays the </w:t>
+      </w:r>
+      <w:r>
+        <w:t xml:space="preserve">email </w:t>
+      </w:r>
+      <w:r>
+        <w:t xml:space="preserve">and </w:t>
+      </w:r>
+      <w:proofErr w:type="spellStart"/>
+      <w:r>
+        <w:t>cron</w:t>
+      </w:r>
+      <w:proofErr w:type="spellEnd"/>
+      <w:r>
+        <w:t xml:space="preserve"> </w:t>
+      </w:r>
+      <w:r>
+        <w:t>settings through which notifications are sent.  They are held in an external file which can only be changed by a system admin and which require the app to be re-started in order to take effect.</w:t>
+      </w:r>
+    </w:p>
+    <w:p>
+      <w:r>
+        <w:t xml:space="preserve">It is possible to </w:t>
+      </w:r>
+      <w:r>
+        <w:t>define</w:t>
+      </w:r>
+      <w:r>
+        <w:t xml:space="preserve"> email addresses for museum </w:t>
       </w:r>
       <w:proofErr w:type="gramStart"/>
       <w:r>
-        <w:rPr>
-          <w:i/>
-          <w:iCs/>
-        </w:rPr>
-        <w:t>e.g.</w:t>
+        <w:t>directors</w:t>
       </w:r>
       <w:proofErr w:type="gramEnd"/>
       <w:r>
-        <w:rPr>
-          <w:i/>
-          <w:iCs/>
-        </w:rPr>
-        <w:t xml:space="preserve"> two volunteer events on the same day for a given worker, etc.</w:t>
-      </w:r>
-    </w:p>
-    <w:p>
-      <w:r>
-        <w:lastRenderedPageBreak/>
-        <w:t xml:space="preserve">An automated check is performed on the rota for the upcoming week.  If there are less than two workers and/or no keyholder for any </w:t>
-      </w:r>
-      <w:proofErr w:type="gramStart"/>
-      <w:r>
-        <w:t>period</w:t>
-      </w:r>
-      <w:proofErr w:type="gramEnd"/>
-      <w:r>
-        <w:t xml:space="preserve"> then notifications are sent.</w:t>
-      </w:r>
-      <w:r>
-        <w:t xml:space="preserve">  These take the form of warnings to the MANAGER / SUPERVISOR and requests for support from the volunteers.</w:t>
-      </w:r>
-    </w:p>
-    <w:p>
-      <w:r>
-        <w:t>Also, i</w:t>
-      </w:r>
-      <w:r>
-        <w:t xml:space="preserve">f a work makes any changes to their calendar affecting the current </w:t>
-      </w:r>
-      <w:proofErr w:type="gramStart"/>
-      <w:r>
-        <w:t>week</w:t>
-      </w:r>
-      <w:proofErr w:type="gramEnd"/>
-      <w:r>
-        <w:t xml:space="preserve"> then this results in notification of the </w:t>
-      </w:r>
-      <w:r>
-        <w:t xml:space="preserve">MANAGER </w:t>
-      </w:r>
-      <w:r>
-        <w:t>and</w:t>
-      </w:r>
-      <w:r>
-        <w:t xml:space="preserve"> SUPERVISOR</w:t>
+        <w:t xml:space="preserve"> so they </w:t>
+      </w:r>
+      <w:r>
+        <w:t>are</w:t>
+      </w:r>
+      <w:r>
+        <w:t xml:space="preserve"> included in </w:t>
+      </w:r>
+      <w:r>
+        <w:t xml:space="preserve">automatic </w:t>
+      </w:r>
+      <w:r>
+        <w:t xml:space="preserve">rota check </w:t>
+      </w:r>
+      <w:r>
+        <w:t>notifications</w:t>
       </w:r>
       <w:r>
         <w:t>.</w:t>
       </w:r>
     </w:p>
     <w:p>
-      <w:r>
-        <w:t xml:space="preserve">The view supports rota planning by </w:t>
-      </w:r>
-      <w:r>
-        <w:t>using</w:t>
-      </w:r>
-      <w:r>
-        <w:t xml:space="preserve"> a</w:t>
-      </w:r>
-      <w:r>
-        <w:t xml:space="preserve"> red background to indicate days with staff </w:t>
-      </w:r>
-      <w:r>
-        <w:t>shortfalls.</w:t>
-      </w:r>
-    </w:p>
-    <w:p>
-      <w:r>
-        <w:t xml:space="preserve">The view will update dynamically if other users make changes to their days in the selected </w:t>
-      </w:r>
-      <w:r>
-        <w:t>month/</w:t>
-      </w:r>
-      <w:r>
-        <w:t>week.</w:t>
-      </w:r>
-    </w:p>
-    <w:p>
-      <w:r>
-        <w:t>The view can be switched between monthly (default) or weekly calendar extents.</w:t>
-      </w:r>
-    </w:p>
-    <w:p>
-      <w:r>
-        <w:t>Note that Bank Holidays are displayed for information only because the museum is generally open on these days and workers are required to be present.</w:t>
-      </w:r>
-    </w:p>
-    <w:p>
-      <w:pPr>
-        <w:rPr>
-          <w:b/>
-          <w:bCs/>
-        </w:rPr>
-      </w:pPr>
-      <w:r>
-        <w:rPr>
-          <w:b/>
-          <w:bCs/>
-        </w:rPr>
-        <w:t>Documents</w:t>
-      </w:r>
-    </w:p>
-    <w:p>
-      <w:r>
-        <w:t>The MANAGER can upload shop information and shop procedures.  They are listed to other users and can be downloaded for reading.</w:t>
-      </w:r>
-    </w:p>
-    <w:p>
-      <w:pPr>
-        <w:rPr>
-          <w:b/>
-          <w:bCs/>
-        </w:rPr>
-      </w:pPr>
-      <w:r>
-        <w:rPr>
-          <w:b/>
-          <w:bCs/>
-        </w:rPr>
-        <w:t>Profile [WORKER &amp; SUPERVISOR]</w:t>
-      </w:r>
-    </w:p>
-    <w:p>
-      <w:r>
-        <w:t>This view enables non-MANAGER to edit their profile</w:t>
-      </w:r>
-      <w:r>
-        <w:t xml:space="preserve"> (excluding </w:t>
-      </w:r>
-      <w:r>
-        <w:t>role</w:t>
-      </w:r>
-      <w:r>
-        <w:t>, employee and keyholder</w:t>
-      </w:r>
-      <w:r>
-        <w:t>)</w:t>
-      </w:r>
-      <w:r>
-        <w:t>.</w:t>
-      </w:r>
-    </w:p>
-    <w:p>
-      <w:pPr>
-        <w:rPr>
-          <w:b/>
-          <w:bCs/>
-        </w:rPr>
-      </w:pPr>
-      <w:r>
-        <w:rPr>
-          <w:b/>
-          <w:bCs/>
-        </w:rPr>
-        <w:t>Password</w:t>
-      </w:r>
-    </w:p>
-    <w:p>
-      <w:r>
-        <w:t xml:space="preserve">This view enables </w:t>
-      </w:r>
-      <w:r>
-        <w:t>users to change</w:t>
-      </w:r>
-      <w:r>
-        <w:t xml:space="preserve"> their password</w:t>
-      </w:r>
-      <w:r>
-        <w:t xml:space="preserve">.  Note there is no </w:t>
-      </w:r>
-      <w:r>
-        <w:t xml:space="preserve">password </w:t>
-      </w:r>
-      <w:proofErr w:type="gramStart"/>
-      <w:r>
-        <w:t>policy</w:t>
-      </w:r>
-      <w:proofErr w:type="gramEnd"/>
-      <w:r>
-        <w:t xml:space="preserve"> but weak passwords will be rejected by use of a password strength algorithm</w:t>
-      </w:r>
-    </w:p>
-    <w:p>
-      <w:pPr>
-        <w:rPr>
-          <w:b/>
-          <w:bCs/>
-        </w:rPr>
-      </w:pPr>
-      <w:r>
-        <w:rPr>
-          <w:b/>
-          <w:bCs/>
-        </w:rPr>
-        <w:t>User Management [MANAGER]</w:t>
-      </w:r>
-    </w:p>
-    <w:p>
-      <w:r>
-        <w:t>The MANAGER has full control of other user profiles including the ability to change roles.</w:t>
-      </w:r>
-      <w:r>
-        <w:t xml:space="preserve">  </w:t>
-      </w:r>
-    </w:p>
-    <w:p>
-      <w:r>
-        <w:t xml:space="preserve">The MANAGER can add users where they may be unable to self-register and can delete users (including their associated shifts and days, </w:t>
-      </w:r>
-      <w:proofErr w:type="gramStart"/>
-      <w:r>
-        <w:t>i.e.</w:t>
-      </w:r>
-      <w:proofErr w:type="gramEnd"/>
-      <w:r>
-        <w:t xml:space="preserve"> the latter would no longer be available for man info).</w:t>
-      </w:r>
-    </w:p>
-    <w:p>
-      <w:r>
-        <w:t>The MANAGER can also disable login for any user.</w:t>
-      </w:r>
-    </w:p>
-    <w:p>
-      <w:pPr>
-        <w:rPr>
-          <w:b/>
-          <w:bCs/>
-        </w:rPr>
-      </w:pPr>
-      <w:r>
-        <w:rPr>
-          <w:b/>
-          <w:bCs/>
-        </w:rPr>
-        <w:t>Management Information [MANAGER]</w:t>
-      </w:r>
-    </w:p>
-    <w:p>
-      <w:r>
-        <w:t>This view enables the MANAGER to generate reports of the numbers of days worked, holidays taken or absences for any user for a past period or projected into the future.</w:t>
-      </w:r>
-    </w:p>
-    <w:p>
-      <w:r>
-        <w:t xml:space="preserve">Note these counts are calculated from the planned shift patterns and days present in the calendar at the time of the report.  </w:t>
-      </w:r>
-      <w:r>
-        <w:rPr>
-          <w:i/>
-          <w:iCs/>
-        </w:rPr>
-        <w:t>At the time of writing the app does not incorporate attendance recording.</w:t>
-      </w:r>
-    </w:p>
-    <w:p>
-      <w:pPr>
-        <w:rPr>
-          <w:b/>
-          <w:bCs/>
-        </w:rPr>
-      </w:pPr>
-      <w:r>
-        <w:rPr>
-          <w:b/>
-          <w:bCs/>
-        </w:rPr>
-        <w:t>Settings [MANAGER]</w:t>
-      </w:r>
-    </w:p>
-    <w:p>
-      <w:r>
-        <w:t>This view dis</w:t>
-      </w:r>
-      <w:r>
-        <w:t>p</w:t>
-      </w:r>
-      <w:r>
-        <w:t xml:space="preserve">lays the </w:t>
-      </w:r>
-      <w:r>
-        <w:t xml:space="preserve">email </w:t>
-      </w:r>
-      <w:r>
-        <w:t xml:space="preserve">and </w:t>
-      </w:r>
-      <w:proofErr w:type="spellStart"/>
-      <w:r>
-        <w:t>cron</w:t>
-      </w:r>
-      <w:proofErr w:type="spellEnd"/>
-      <w:r>
-        <w:t xml:space="preserve"> </w:t>
-      </w:r>
-      <w:r>
-        <w:t xml:space="preserve">settings through which notifications are sent.  They are held in an external file which can only be changed by a system </w:t>
-      </w:r>
-      <w:proofErr w:type="gramStart"/>
-      <w:r>
-        <w:t>admin</w:t>
-      </w:r>
-      <w:proofErr w:type="gramEnd"/>
-      <w:r>
-        <w:t xml:space="preserve"> and which require the app to be re-started in order to take effect.</w:t>
-      </w:r>
-    </w:p>
-    <w:p>
-      <w:r>
-        <w:t xml:space="preserve">It is possible to </w:t>
-      </w:r>
-      <w:r>
-        <w:t>define</w:t>
-      </w:r>
-      <w:r>
-        <w:t xml:space="preserve"> email addresses for museum </w:t>
-      </w:r>
-      <w:proofErr w:type="gramStart"/>
-      <w:r>
-        <w:t>directors</w:t>
-      </w:r>
-      <w:proofErr w:type="gramEnd"/>
-      <w:r>
-        <w:t xml:space="preserve"> so they </w:t>
-      </w:r>
-      <w:r>
-        <w:t>are</w:t>
-      </w:r>
-      <w:r>
-        <w:t xml:space="preserve"> included in </w:t>
-      </w:r>
-      <w:r>
-        <w:t xml:space="preserve">automatic </w:t>
-      </w:r>
-      <w:r>
-        <w:t xml:space="preserve">rota check </w:t>
-      </w:r>
-      <w:r>
-        <w:t>notifications</w:t>
-      </w:r>
-      <w:r>
-        <w:t>.</w:t>
-      </w:r>
-    </w:p>
-    <w:p>
       <w:pPr>
         <w:rPr>
           <w:b/>
@@ -692,7 +595,6 @@
     </w:p>
     <w:p>
       <w:r>
-        <w:lastRenderedPageBreak/>
         <w:t xml:space="preserve">This view displays the app name, logo and version which can be configured using an external file. </w:t>
       </w:r>
     </w:p>

</xml_diff>